<commit_message>
Update license, fix a trailing row in the note.
</commit_message>
<xml_diff>
--- a/note.docx
+++ b/note.docx
@@ -5869,9 +5869,9 @@
           <w:noProof/>
         </w:rPr>
         <w:drawing>
-          <wp:inline distT="0" distB="0" distL="0" distR="0" wp14:anchorId="325DDEA6" wp14:editId="45C2DAE5">
-            <wp:extent cx="5915025" cy="4682435"/>
-            <wp:effectExtent l="0" t="0" r="0" b="4445"/>
+          <wp:inline distT="0" distB="0" distL="0" distR="0" wp14:anchorId="325DDEA6" wp14:editId="24BEB7F2">
+            <wp:extent cx="5800725" cy="4591953"/>
+            <wp:effectExtent l="0" t="0" r="0" b="0"/>
             <wp:docPr id="20" name="Рисунок 20"/>
             <wp:cNvGraphicFramePr>
               <a:graphicFrameLocks xmlns:a="http://schemas.openxmlformats.org/drawingml/2006/main" noChangeAspect="1"/>
@@ -5901,7 +5901,7 @@
                   <pic:spPr bwMode="auto">
                     <a:xfrm>
                       <a:off x="0" y="0"/>
-                      <a:ext cx="5923160" cy="4688875"/>
+                      <a:ext cx="5816382" cy="4604348"/>
                     </a:xfrm>
                     <a:prstGeom prst="rect">
                       <a:avLst/>
@@ -6044,15 +6044,7 @@
           <w:szCs w:val="28"/>
           <w:lang w:val="ru-BY"/>
         </w:rPr>
-        <w:t xml:space="preserve">Администратор может добавлять товары в каталог, изменять информацию о них, изменять их доступность. Удаление товаров нежелательно, так как может повлечь за собой нарушение целостности базы данных. Также администраторы могут изменять статусы заказов клиентов, просматривать заказы всех клиентов  добавлять новых администраторов (регистрация в приложении подразумевает </w:t>
-      </w:r>
-      <w:r>
-        <w:rPr>
-          <w:szCs w:val="28"/>
-          <w:lang w:val="ru-BY"/>
-        </w:rPr>
-        <w:lastRenderedPageBreak/>
-        <w:t>назначение роли клиента по умолчанию).</w:t>
+        <w:t>Администратор может добавлять товары в каталог, изменять информацию о них, изменять их доступность. Удаление товаров нежелательно, так как может повлечь за собой нарушение целостности базы данных. Также администраторы могут изменять статусы заказов клиентов, просматривать заказы всех клиентов  добавлять новых администраторов (регистрация в приложении подразумевает назначение роли клиента по умолчанию).</w:t>
       </w:r>
     </w:p>
     <w:p>
@@ -6072,6 +6064,7 @@
           <w:color w:val="auto"/>
           <w:lang w:val="ru-BY"/>
         </w:rPr>
+        <w:lastRenderedPageBreak/>
         <w:t>2.2 Структура web-приложения</w:t>
       </w:r>
       <w:bookmarkEnd w:id="30"/>
@@ -16633,7 +16626,25 @@
                 <w:sz w:val="24"/>
                 <w:lang w:val="en-US"/>
               </w:rPr>
-              <w:t xml:space="preserve">      return cb(new Error(`</w:t>
+              <w:t xml:space="preserve">      return </w:t>
+            </w:r>
+            <w:proofErr w:type="spellStart"/>
+            <w:r>
+              <w:rPr>
+                <w:rFonts w:ascii="Courier New" w:hAnsi="Courier New" w:cs="Courier New"/>
+                <w:sz w:val="24"/>
+                <w:lang w:val="en-US"/>
+              </w:rPr>
+              <w:t>cb</w:t>
+            </w:r>
+            <w:proofErr w:type="spellEnd"/>
+            <w:r>
+              <w:rPr>
+                <w:rFonts w:ascii="Courier New" w:hAnsi="Courier New" w:cs="Courier New"/>
+                <w:sz w:val="24"/>
+                <w:lang w:val="en-US"/>
+              </w:rPr>
+              <w:t>(new Error(`</w:t>
             </w:r>
             <w:proofErr w:type="spellStart"/>
             <w:r>
@@ -27075,7 +27086,47 @@
                 <w:szCs w:val="24"/>
                 <w:lang w:val="en-US"/>
               </w:rPr>
-              <w:t xml:space="preserve">    return res.status(StatusCodes.UNPROCESSABLE_ENTITY).send('</w:t>
+              <w:t xml:space="preserve">    return </w:t>
+            </w:r>
+            <w:proofErr w:type="spellStart"/>
+            <w:r>
+              <w:rPr>
+                <w:rFonts w:ascii="Courier New" w:eastAsia="Calibri" w:hAnsi="Courier New" w:cs="Courier New"/>
+                <w:sz w:val="24"/>
+                <w:szCs w:val="24"/>
+                <w:lang w:val="en-US"/>
+              </w:rPr>
+              <w:t>res.status</w:t>
+            </w:r>
+            <w:proofErr w:type="spellEnd"/>
+            <w:r>
+              <w:rPr>
+                <w:rFonts w:ascii="Courier New" w:eastAsia="Calibri" w:hAnsi="Courier New" w:cs="Courier New"/>
+                <w:sz w:val="24"/>
+                <w:szCs w:val="24"/>
+                <w:lang w:val="en-US"/>
+              </w:rPr>
+              <w:t>(</w:t>
+            </w:r>
+            <w:proofErr w:type="spellStart"/>
+            <w:r>
+              <w:rPr>
+                <w:rFonts w:ascii="Courier New" w:eastAsia="Calibri" w:hAnsi="Courier New" w:cs="Courier New"/>
+                <w:sz w:val="24"/>
+                <w:szCs w:val="24"/>
+                <w:lang w:val="en-US"/>
+              </w:rPr>
+              <w:t>StatusCodes.UNPROCESSABLE_ENTITY</w:t>
+            </w:r>
+            <w:proofErr w:type="spellEnd"/>
+            <w:r>
+              <w:rPr>
+                <w:rFonts w:ascii="Courier New" w:eastAsia="Calibri" w:hAnsi="Courier New" w:cs="Courier New"/>
+                <w:sz w:val="24"/>
+                <w:szCs w:val="24"/>
+                <w:lang w:val="en-US"/>
+              </w:rPr>
+              <w:t>).send('</w:t>
             </w:r>
             <w:proofErr w:type="spellStart"/>
             <w:r>
@@ -27216,7 +27267,47 @@
                 <w:szCs w:val="24"/>
                 <w:lang w:val="en-US"/>
               </w:rPr>
-              <w:t xml:space="preserve">    return res.status(StatusCodes.ACCEPTED).send('</w:t>
+              <w:t xml:space="preserve">    return </w:t>
+            </w:r>
+            <w:proofErr w:type="spellStart"/>
+            <w:r>
+              <w:rPr>
+                <w:rFonts w:ascii="Courier New" w:eastAsia="Calibri" w:hAnsi="Courier New" w:cs="Courier New"/>
+                <w:sz w:val="24"/>
+                <w:szCs w:val="24"/>
+                <w:lang w:val="en-US"/>
+              </w:rPr>
+              <w:t>res.status</w:t>
+            </w:r>
+            <w:proofErr w:type="spellEnd"/>
+            <w:r>
+              <w:rPr>
+                <w:rFonts w:ascii="Courier New" w:eastAsia="Calibri" w:hAnsi="Courier New" w:cs="Courier New"/>
+                <w:sz w:val="24"/>
+                <w:szCs w:val="24"/>
+                <w:lang w:val="en-US"/>
+              </w:rPr>
+              <w:t>(</w:t>
+            </w:r>
+            <w:proofErr w:type="spellStart"/>
+            <w:r>
+              <w:rPr>
+                <w:rFonts w:ascii="Courier New" w:eastAsia="Calibri" w:hAnsi="Courier New" w:cs="Courier New"/>
+                <w:sz w:val="24"/>
+                <w:szCs w:val="24"/>
+                <w:lang w:val="en-US"/>
+              </w:rPr>
+              <w:t>StatusCodes.ACCEPTED</w:t>
+            </w:r>
+            <w:proofErr w:type="spellEnd"/>
+            <w:r>
+              <w:rPr>
+                <w:rFonts w:ascii="Courier New" w:eastAsia="Calibri" w:hAnsi="Courier New" w:cs="Courier New"/>
+                <w:sz w:val="24"/>
+                <w:szCs w:val="24"/>
+                <w:lang w:val="en-US"/>
+              </w:rPr>
+              <w:t>).send('</w:t>
             </w:r>
             <w:proofErr w:type="spellStart"/>
             <w:r>
@@ -27424,7 +27515,47 @@
                 <w:szCs w:val="24"/>
                 <w:lang w:val="en-US"/>
               </w:rPr>
-              <w:t xml:space="preserve">  return res.status(StatusCodes.OK).end('</w:t>
+              <w:t xml:space="preserve">  return </w:t>
+            </w:r>
+            <w:proofErr w:type="spellStart"/>
+            <w:r>
+              <w:rPr>
+                <w:rFonts w:ascii="Courier New" w:eastAsia="Calibri" w:hAnsi="Courier New" w:cs="Courier New"/>
+                <w:sz w:val="24"/>
+                <w:szCs w:val="24"/>
+                <w:lang w:val="en-US"/>
+              </w:rPr>
+              <w:t>res.status</w:t>
+            </w:r>
+            <w:proofErr w:type="spellEnd"/>
+            <w:r>
+              <w:rPr>
+                <w:rFonts w:ascii="Courier New" w:eastAsia="Calibri" w:hAnsi="Courier New" w:cs="Courier New"/>
+                <w:sz w:val="24"/>
+                <w:szCs w:val="24"/>
+                <w:lang w:val="en-US"/>
+              </w:rPr>
+              <w:t>(</w:t>
+            </w:r>
+            <w:proofErr w:type="spellStart"/>
+            <w:r>
+              <w:rPr>
+                <w:rFonts w:ascii="Courier New" w:eastAsia="Calibri" w:hAnsi="Courier New" w:cs="Courier New"/>
+                <w:sz w:val="24"/>
+                <w:szCs w:val="24"/>
+                <w:lang w:val="en-US"/>
+              </w:rPr>
+              <w:t>StatusCodes.OK</w:t>
+            </w:r>
+            <w:proofErr w:type="spellEnd"/>
+            <w:r>
+              <w:rPr>
+                <w:rFonts w:ascii="Courier New" w:eastAsia="Calibri" w:hAnsi="Courier New" w:cs="Courier New"/>
+                <w:sz w:val="24"/>
+                <w:szCs w:val="24"/>
+                <w:lang w:val="en-US"/>
+              </w:rPr>
+              <w:t>).end('</w:t>
             </w:r>
             <w:proofErr w:type="spellStart"/>
             <w:r>
@@ -27651,7 +27782,47 @@
                 <w:szCs w:val="24"/>
                 <w:lang w:val="en-US"/>
               </w:rPr>
-              <w:t xml:space="preserve">    return res.status(StatusCodes.CONFLICT).send('</w:t>
+              <w:t xml:space="preserve">    return </w:t>
+            </w:r>
+            <w:proofErr w:type="spellStart"/>
+            <w:r>
+              <w:rPr>
+                <w:rFonts w:ascii="Courier New" w:eastAsia="Calibri" w:hAnsi="Courier New" w:cs="Courier New"/>
+                <w:sz w:val="24"/>
+                <w:szCs w:val="24"/>
+                <w:lang w:val="en-US"/>
+              </w:rPr>
+              <w:t>res.status</w:t>
+            </w:r>
+            <w:proofErr w:type="spellEnd"/>
+            <w:r>
+              <w:rPr>
+                <w:rFonts w:ascii="Courier New" w:eastAsia="Calibri" w:hAnsi="Courier New" w:cs="Courier New"/>
+                <w:sz w:val="24"/>
+                <w:szCs w:val="24"/>
+                <w:lang w:val="en-US"/>
+              </w:rPr>
+              <w:t>(</w:t>
+            </w:r>
+            <w:proofErr w:type="spellStart"/>
+            <w:r>
+              <w:rPr>
+                <w:rFonts w:ascii="Courier New" w:eastAsia="Calibri" w:hAnsi="Courier New" w:cs="Courier New"/>
+                <w:sz w:val="24"/>
+                <w:szCs w:val="24"/>
+                <w:lang w:val="en-US"/>
+              </w:rPr>
+              <w:t>StatusCodes.CONFLICT</w:t>
+            </w:r>
+            <w:proofErr w:type="spellEnd"/>
+            <w:r>
+              <w:rPr>
+                <w:rFonts w:ascii="Courier New" w:eastAsia="Calibri" w:hAnsi="Courier New" w:cs="Courier New"/>
+                <w:sz w:val="24"/>
+                <w:szCs w:val="24"/>
+                <w:lang w:val="en-US"/>
+              </w:rPr>
+              <w:t>).send('</w:t>
             </w:r>
             <w:proofErr w:type="spellStart"/>
             <w:r>
@@ -27928,7 +28099,47 @@
                 <w:szCs w:val="24"/>
                 <w:lang w:val="en-US"/>
               </w:rPr>
-              <w:t xml:space="preserve">  return res.status(StatusCodes.OK).send('</w:t>
+              <w:t xml:space="preserve">  return </w:t>
+            </w:r>
+            <w:proofErr w:type="spellStart"/>
+            <w:r>
+              <w:rPr>
+                <w:rFonts w:ascii="Courier New" w:eastAsia="Calibri" w:hAnsi="Courier New" w:cs="Courier New"/>
+                <w:sz w:val="24"/>
+                <w:szCs w:val="24"/>
+                <w:lang w:val="en-US"/>
+              </w:rPr>
+              <w:t>res.status</w:t>
+            </w:r>
+            <w:proofErr w:type="spellEnd"/>
+            <w:r>
+              <w:rPr>
+                <w:rFonts w:ascii="Courier New" w:eastAsia="Calibri" w:hAnsi="Courier New" w:cs="Courier New"/>
+                <w:sz w:val="24"/>
+                <w:szCs w:val="24"/>
+                <w:lang w:val="en-US"/>
+              </w:rPr>
+              <w:t>(</w:t>
+            </w:r>
+            <w:proofErr w:type="spellStart"/>
+            <w:r>
+              <w:rPr>
+                <w:rFonts w:ascii="Courier New" w:eastAsia="Calibri" w:hAnsi="Courier New" w:cs="Courier New"/>
+                <w:sz w:val="24"/>
+                <w:szCs w:val="24"/>
+                <w:lang w:val="en-US"/>
+              </w:rPr>
+              <w:t>StatusCodes.OK</w:t>
+            </w:r>
+            <w:proofErr w:type="spellEnd"/>
+            <w:r>
+              <w:rPr>
+                <w:rFonts w:ascii="Courier New" w:eastAsia="Calibri" w:hAnsi="Courier New" w:cs="Courier New"/>
+                <w:sz w:val="24"/>
+                <w:szCs w:val="24"/>
+                <w:lang w:val="en-US"/>
+              </w:rPr>
+              <w:t>).send('</w:t>
             </w:r>
             <w:proofErr w:type="spellStart"/>
             <w:r>
@@ -28105,7 +28316,47 @@
                 <w:szCs w:val="24"/>
                 <w:lang w:val="en-US"/>
               </w:rPr>
-              <w:t xml:space="preserve">  return res.status(StatusCodes.OK).send('</w:t>
+              <w:t xml:space="preserve">  return </w:t>
+            </w:r>
+            <w:proofErr w:type="spellStart"/>
+            <w:r>
+              <w:rPr>
+                <w:rFonts w:ascii="Courier New" w:eastAsia="Calibri" w:hAnsi="Courier New" w:cs="Courier New"/>
+                <w:sz w:val="24"/>
+                <w:szCs w:val="24"/>
+                <w:lang w:val="en-US"/>
+              </w:rPr>
+              <w:t>res.status</w:t>
+            </w:r>
+            <w:proofErr w:type="spellEnd"/>
+            <w:r>
+              <w:rPr>
+                <w:rFonts w:ascii="Courier New" w:eastAsia="Calibri" w:hAnsi="Courier New" w:cs="Courier New"/>
+                <w:sz w:val="24"/>
+                <w:szCs w:val="24"/>
+                <w:lang w:val="en-US"/>
+              </w:rPr>
+              <w:t>(</w:t>
+            </w:r>
+            <w:proofErr w:type="spellStart"/>
+            <w:r>
+              <w:rPr>
+                <w:rFonts w:ascii="Courier New" w:eastAsia="Calibri" w:hAnsi="Courier New" w:cs="Courier New"/>
+                <w:sz w:val="24"/>
+                <w:szCs w:val="24"/>
+                <w:lang w:val="en-US"/>
+              </w:rPr>
+              <w:t>StatusCodes.OK</w:t>
+            </w:r>
+            <w:proofErr w:type="spellEnd"/>
+            <w:r>
+              <w:rPr>
+                <w:rFonts w:ascii="Courier New" w:eastAsia="Calibri" w:hAnsi="Courier New" w:cs="Courier New"/>
+                <w:sz w:val="24"/>
+                <w:szCs w:val="24"/>
+                <w:lang w:val="en-US"/>
+              </w:rPr>
+              <w:t>).send('</w:t>
             </w:r>
             <w:proofErr w:type="spellStart"/>
             <w:r>
@@ -28320,7 +28571,47 @@
                 <w:szCs w:val="24"/>
                 <w:lang w:val="en-US"/>
               </w:rPr>
-              <w:t xml:space="preserve">  return res.status(StatusCodes.OK).send('</w:t>
+              <w:t xml:space="preserve">  return </w:t>
+            </w:r>
+            <w:proofErr w:type="spellStart"/>
+            <w:r>
+              <w:rPr>
+                <w:rFonts w:ascii="Courier New" w:eastAsia="Calibri" w:hAnsi="Courier New" w:cs="Courier New"/>
+                <w:sz w:val="24"/>
+                <w:szCs w:val="24"/>
+                <w:lang w:val="en-US"/>
+              </w:rPr>
+              <w:t>res.status</w:t>
+            </w:r>
+            <w:proofErr w:type="spellEnd"/>
+            <w:r>
+              <w:rPr>
+                <w:rFonts w:ascii="Courier New" w:eastAsia="Calibri" w:hAnsi="Courier New" w:cs="Courier New"/>
+                <w:sz w:val="24"/>
+                <w:szCs w:val="24"/>
+                <w:lang w:val="en-US"/>
+              </w:rPr>
+              <w:t>(</w:t>
+            </w:r>
+            <w:proofErr w:type="spellStart"/>
+            <w:r>
+              <w:rPr>
+                <w:rFonts w:ascii="Courier New" w:eastAsia="Calibri" w:hAnsi="Courier New" w:cs="Courier New"/>
+                <w:sz w:val="24"/>
+                <w:szCs w:val="24"/>
+                <w:lang w:val="en-US"/>
+              </w:rPr>
+              <w:t>StatusCodes.OK</w:t>
+            </w:r>
+            <w:proofErr w:type="spellEnd"/>
+            <w:r>
+              <w:rPr>
+                <w:rFonts w:ascii="Courier New" w:eastAsia="Calibri" w:hAnsi="Courier New" w:cs="Courier New"/>
+                <w:sz w:val="24"/>
+                <w:szCs w:val="24"/>
+                <w:lang w:val="en-US"/>
+              </w:rPr>
+              <w:t>).send('</w:t>
             </w:r>
             <w:proofErr w:type="spellStart"/>
             <w:r>
@@ -28517,7 +28808,47 @@
                 <w:szCs w:val="24"/>
                 <w:lang w:val="en-US"/>
               </w:rPr>
-              <w:t xml:space="preserve">  return res.status(StatusCodes.OK).send('</w:t>
+              <w:t xml:space="preserve">  return </w:t>
+            </w:r>
+            <w:proofErr w:type="spellStart"/>
+            <w:r>
+              <w:rPr>
+                <w:rFonts w:ascii="Courier New" w:eastAsia="Calibri" w:hAnsi="Courier New" w:cs="Courier New"/>
+                <w:sz w:val="24"/>
+                <w:szCs w:val="24"/>
+                <w:lang w:val="en-US"/>
+              </w:rPr>
+              <w:t>res.status</w:t>
+            </w:r>
+            <w:proofErr w:type="spellEnd"/>
+            <w:r>
+              <w:rPr>
+                <w:rFonts w:ascii="Courier New" w:eastAsia="Calibri" w:hAnsi="Courier New" w:cs="Courier New"/>
+                <w:sz w:val="24"/>
+                <w:szCs w:val="24"/>
+                <w:lang w:val="en-US"/>
+              </w:rPr>
+              <w:t>(</w:t>
+            </w:r>
+            <w:proofErr w:type="spellStart"/>
+            <w:r>
+              <w:rPr>
+                <w:rFonts w:ascii="Courier New" w:eastAsia="Calibri" w:hAnsi="Courier New" w:cs="Courier New"/>
+                <w:sz w:val="24"/>
+                <w:szCs w:val="24"/>
+                <w:lang w:val="en-US"/>
+              </w:rPr>
+              <w:t>StatusCodes.OK</w:t>
+            </w:r>
+            <w:proofErr w:type="spellEnd"/>
+            <w:r>
+              <w:rPr>
+                <w:rFonts w:ascii="Courier New" w:eastAsia="Calibri" w:hAnsi="Courier New" w:cs="Courier New"/>
+                <w:sz w:val="24"/>
+                <w:szCs w:val="24"/>
+                <w:lang w:val="en-US"/>
+              </w:rPr>
+              <w:t>).send('</w:t>
             </w:r>
             <w:proofErr w:type="spellStart"/>
             <w:r>
@@ -28714,7 +29045,47 @@
                 <w:szCs w:val="24"/>
                 <w:lang w:val="en-US"/>
               </w:rPr>
-              <w:t xml:space="preserve">    return res.status(StatusCodes.CONFLICT).send('</w:t>
+              <w:t xml:space="preserve">    return </w:t>
+            </w:r>
+            <w:proofErr w:type="spellStart"/>
+            <w:r>
+              <w:rPr>
+                <w:rFonts w:ascii="Courier New" w:eastAsia="Calibri" w:hAnsi="Courier New" w:cs="Courier New"/>
+                <w:sz w:val="24"/>
+                <w:szCs w:val="24"/>
+                <w:lang w:val="en-US"/>
+              </w:rPr>
+              <w:t>res.status</w:t>
+            </w:r>
+            <w:proofErr w:type="spellEnd"/>
+            <w:r>
+              <w:rPr>
+                <w:rFonts w:ascii="Courier New" w:eastAsia="Calibri" w:hAnsi="Courier New" w:cs="Courier New"/>
+                <w:sz w:val="24"/>
+                <w:szCs w:val="24"/>
+                <w:lang w:val="en-US"/>
+              </w:rPr>
+              <w:t>(</w:t>
+            </w:r>
+            <w:proofErr w:type="spellStart"/>
+            <w:r>
+              <w:rPr>
+                <w:rFonts w:ascii="Courier New" w:eastAsia="Calibri" w:hAnsi="Courier New" w:cs="Courier New"/>
+                <w:sz w:val="24"/>
+                <w:szCs w:val="24"/>
+                <w:lang w:val="en-US"/>
+              </w:rPr>
+              <w:t>StatusCodes.CONFLICT</w:t>
+            </w:r>
+            <w:proofErr w:type="spellEnd"/>
+            <w:r>
+              <w:rPr>
+                <w:rFonts w:ascii="Courier New" w:eastAsia="Calibri" w:hAnsi="Courier New" w:cs="Courier New"/>
+                <w:sz w:val="24"/>
+                <w:szCs w:val="24"/>
+                <w:lang w:val="en-US"/>
+              </w:rPr>
+              <w:t>).send('</w:t>
             </w:r>
             <w:proofErr w:type="spellStart"/>
             <w:r>
@@ -28893,7 +29264,27 @@
                 <w:szCs w:val="24"/>
                 <w:lang w:val="en-US"/>
               </w:rPr>
-              <w:t xml:space="preserve"> ${admin.fullname} </w:t>
+              <w:t xml:space="preserve"> ${</w:t>
+            </w:r>
+            <w:proofErr w:type="spellStart"/>
+            <w:r>
+              <w:rPr>
+                <w:rFonts w:ascii="Courier New" w:eastAsia="Calibri" w:hAnsi="Courier New" w:cs="Courier New"/>
+                <w:sz w:val="24"/>
+                <w:szCs w:val="24"/>
+                <w:lang w:val="en-US"/>
+              </w:rPr>
+              <w:t>admin.fullname</w:t>
+            </w:r>
+            <w:proofErr w:type="spellEnd"/>
+            <w:r>
+              <w:rPr>
+                <w:rFonts w:ascii="Courier New" w:eastAsia="Calibri" w:hAnsi="Courier New" w:cs="Courier New"/>
+                <w:sz w:val="24"/>
+                <w:szCs w:val="24"/>
+                <w:lang w:val="en-US"/>
+              </w:rPr>
+              <w:t xml:space="preserve">} </w:t>
             </w:r>
             <w:proofErr w:type="spellStart"/>
             <w:r>
@@ -29071,7 +29462,47 @@
                 <w:szCs w:val="24"/>
                 <w:lang w:val="en-US"/>
               </w:rPr>
-              <w:t xml:space="preserve">  return res.status(StatusCodes.OK).send('</w:t>
+              <w:t xml:space="preserve">  return </w:t>
+            </w:r>
+            <w:proofErr w:type="spellStart"/>
+            <w:r>
+              <w:rPr>
+                <w:rFonts w:ascii="Courier New" w:eastAsia="Calibri" w:hAnsi="Courier New" w:cs="Courier New"/>
+                <w:sz w:val="24"/>
+                <w:szCs w:val="24"/>
+                <w:lang w:val="en-US"/>
+              </w:rPr>
+              <w:t>res.status</w:t>
+            </w:r>
+            <w:proofErr w:type="spellEnd"/>
+            <w:r>
+              <w:rPr>
+                <w:rFonts w:ascii="Courier New" w:eastAsia="Calibri" w:hAnsi="Courier New" w:cs="Courier New"/>
+                <w:sz w:val="24"/>
+                <w:szCs w:val="24"/>
+                <w:lang w:val="en-US"/>
+              </w:rPr>
+              <w:t>(</w:t>
+            </w:r>
+            <w:proofErr w:type="spellStart"/>
+            <w:r>
+              <w:rPr>
+                <w:rFonts w:ascii="Courier New" w:eastAsia="Calibri" w:hAnsi="Courier New" w:cs="Courier New"/>
+                <w:sz w:val="24"/>
+                <w:szCs w:val="24"/>
+                <w:lang w:val="en-US"/>
+              </w:rPr>
+              <w:t>StatusCodes.OK</w:t>
+            </w:r>
+            <w:proofErr w:type="spellEnd"/>
+            <w:r>
+              <w:rPr>
+                <w:rFonts w:ascii="Courier New" w:eastAsia="Calibri" w:hAnsi="Courier New" w:cs="Courier New"/>
+                <w:sz w:val="24"/>
+                <w:szCs w:val="24"/>
+                <w:lang w:val="en-US"/>
+              </w:rPr>
+              <w:t>).send('</w:t>
             </w:r>
             <w:proofErr w:type="spellStart"/>
             <w:r>
@@ -29282,7 +29713,47 @@
                 <w:szCs w:val="24"/>
                 <w:lang w:val="en-US"/>
               </w:rPr>
-              <w:t xml:space="preserve">    return res.status(StatusCodes.UNPROCESSABLE_ENTITY).send('</w:t>
+              <w:t xml:space="preserve">    return </w:t>
+            </w:r>
+            <w:proofErr w:type="spellStart"/>
+            <w:r>
+              <w:rPr>
+                <w:rFonts w:ascii="Courier New" w:eastAsia="Calibri" w:hAnsi="Courier New" w:cs="Courier New"/>
+                <w:sz w:val="24"/>
+                <w:szCs w:val="24"/>
+                <w:lang w:val="en-US"/>
+              </w:rPr>
+              <w:t>res.status</w:t>
+            </w:r>
+            <w:proofErr w:type="spellEnd"/>
+            <w:r>
+              <w:rPr>
+                <w:rFonts w:ascii="Courier New" w:eastAsia="Calibri" w:hAnsi="Courier New" w:cs="Courier New"/>
+                <w:sz w:val="24"/>
+                <w:szCs w:val="24"/>
+                <w:lang w:val="en-US"/>
+              </w:rPr>
+              <w:t>(</w:t>
+            </w:r>
+            <w:proofErr w:type="spellStart"/>
+            <w:r>
+              <w:rPr>
+                <w:rFonts w:ascii="Courier New" w:eastAsia="Calibri" w:hAnsi="Courier New" w:cs="Courier New"/>
+                <w:sz w:val="24"/>
+                <w:szCs w:val="24"/>
+                <w:lang w:val="en-US"/>
+              </w:rPr>
+              <w:t>StatusCodes.UNPROCESSABLE_ENTITY</w:t>
+            </w:r>
+            <w:proofErr w:type="spellEnd"/>
+            <w:r>
+              <w:rPr>
+                <w:rFonts w:ascii="Courier New" w:eastAsia="Calibri" w:hAnsi="Courier New" w:cs="Courier New"/>
+                <w:sz w:val="24"/>
+                <w:szCs w:val="24"/>
+                <w:lang w:val="en-US"/>
+              </w:rPr>
+              <w:t>).send('</w:t>
             </w:r>
             <w:proofErr w:type="spellStart"/>
             <w:r>
@@ -29591,7 +30062,47 @@
                 <w:szCs w:val="24"/>
                 <w:lang w:val="en-US"/>
               </w:rPr>
-              <w:t xml:space="preserve">  return res.status(StatusCodes.OK).send('</w:t>
+              <w:t xml:space="preserve">  return </w:t>
+            </w:r>
+            <w:proofErr w:type="spellStart"/>
+            <w:r>
+              <w:rPr>
+                <w:rFonts w:ascii="Courier New" w:eastAsia="Calibri" w:hAnsi="Courier New" w:cs="Courier New"/>
+                <w:sz w:val="24"/>
+                <w:szCs w:val="24"/>
+                <w:lang w:val="en-US"/>
+              </w:rPr>
+              <w:t>res.status</w:t>
+            </w:r>
+            <w:proofErr w:type="spellEnd"/>
+            <w:r>
+              <w:rPr>
+                <w:rFonts w:ascii="Courier New" w:eastAsia="Calibri" w:hAnsi="Courier New" w:cs="Courier New"/>
+                <w:sz w:val="24"/>
+                <w:szCs w:val="24"/>
+                <w:lang w:val="en-US"/>
+              </w:rPr>
+              <w:t>(</w:t>
+            </w:r>
+            <w:proofErr w:type="spellStart"/>
+            <w:r>
+              <w:rPr>
+                <w:rFonts w:ascii="Courier New" w:eastAsia="Calibri" w:hAnsi="Courier New" w:cs="Courier New"/>
+                <w:sz w:val="24"/>
+                <w:szCs w:val="24"/>
+                <w:lang w:val="en-US"/>
+              </w:rPr>
+              <w:t>StatusCodes.OK</w:t>
+            </w:r>
+            <w:proofErr w:type="spellEnd"/>
+            <w:r>
+              <w:rPr>
+                <w:rFonts w:ascii="Courier New" w:eastAsia="Calibri" w:hAnsi="Courier New" w:cs="Courier New"/>
+                <w:sz w:val="24"/>
+                <w:szCs w:val="24"/>
+                <w:lang w:val="en-US"/>
+              </w:rPr>
+              <w:t>).send('</w:t>
             </w:r>
             <w:proofErr w:type="spellStart"/>
             <w:r>
@@ -29887,7 +30398,47 @@
                 <w:szCs w:val="24"/>
                 <w:lang w:val="en-US"/>
               </w:rPr>
-              <w:t>', href: `/item/${locals.item_id}`, condition: () =&gt; pageName === 'item' },</w:t>
+              <w:t xml:space="preserve">', </w:t>
+            </w:r>
+            <w:proofErr w:type="spellStart"/>
+            <w:r>
+              <w:rPr>
+                <w:rFonts w:ascii="Courier New" w:eastAsia="Calibri" w:hAnsi="Courier New" w:cs="Courier New"/>
+                <w:sz w:val="24"/>
+                <w:szCs w:val="24"/>
+                <w:lang w:val="en-US"/>
+              </w:rPr>
+              <w:t>href</w:t>
+            </w:r>
+            <w:proofErr w:type="spellEnd"/>
+            <w:r>
+              <w:rPr>
+                <w:rFonts w:ascii="Courier New" w:eastAsia="Calibri" w:hAnsi="Courier New" w:cs="Courier New"/>
+                <w:sz w:val="24"/>
+                <w:szCs w:val="24"/>
+                <w:lang w:val="en-US"/>
+              </w:rPr>
+              <w:t>: `/item/${</w:t>
+            </w:r>
+            <w:proofErr w:type="spellStart"/>
+            <w:r>
+              <w:rPr>
+                <w:rFonts w:ascii="Courier New" w:eastAsia="Calibri" w:hAnsi="Courier New" w:cs="Courier New"/>
+                <w:sz w:val="24"/>
+                <w:szCs w:val="24"/>
+                <w:lang w:val="en-US"/>
+              </w:rPr>
+              <w:t>locals.item_id</w:t>
+            </w:r>
+            <w:proofErr w:type="spellEnd"/>
+            <w:r>
+              <w:rPr>
+                <w:rFonts w:ascii="Courier New" w:eastAsia="Calibri" w:hAnsi="Courier New" w:cs="Courier New"/>
+                <w:sz w:val="24"/>
+                <w:szCs w:val="24"/>
+                <w:lang w:val="en-US"/>
+              </w:rPr>
+              <w:t>}`, condition: () =&gt; pageName === 'item' },</w:t>
             </w:r>
           </w:p>
           <w:p>
@@ -30050,7 +30601,47 @@
                 <w:szCs w:val="24"/>
                 <w:lang w:val="en-US"/>
               </w:rPr>
-              <w:t>', href: '/favourites', condition: () =&gt; isClient },</w:t>
+              <w:t xml:space="preserve">', </w:t>
+            </w:r>
+            <w:proofErr w:type="spellStart"/>
+            <w:r>
+              <w:rPr>
+                <w:rFonts w:ascii="Courier New" w:eastAsia="Calibri" w:hAnsi="Courier New" w:cs="Courier New"/>
+                <w:sz w:val="24"/>
+                <w:szCs w:val="24"/>
+                <w:lang w:val="en-US"/>
+              </w:rPr>
+              <w:t>href</w:t>
+            </w:r>
+            <w:proofErr w:type="spellEnd"/>
+            <w:r>
+              <w:rPr>
+                <w:rFonts w:ascii="Courier New" w:eastAsia="Calibri" w:hAnsi="Courier New" w:cs="Courier New"/>
+                <w:sz w:val="24"/>
+                <w:szCs w:val="24"/>
+                <w:lang w:val="en-US"/>
+              </w:rPr>
+              <w:t>: '/</w:t>
+            </w:r>
+            <w:proofErr w:type="spellStart"/>
+            <w:r>
+              <w:rPr>
+                <w:rFonts w:ascii="Courier New" w:eastAsia="Calibri" w:hAnsi="Courier New" w:cs="Courier New"/>
+                <w:sz w:val="24"/>
+                <w:szCs w:val="24"/>
+                <w:lang w:val="en-US"/>
+              </w:rPr>
+              <w:t>favourites</w:t>
+            </w:r>
+            <w:proofErr w:type="spellEnd"/>
+            <w:r>
+              <w:rPr>
+                <w:rFonts w:ascii="Courier New" w:eastAsia="Calibri" w:hAnsi="Courier New" w:cs="Courier New"/>
+                <w:sz w:val="24"/>
+                <w:szCs w:val="24"/>
+                <w:lang w:val="en-US"/>
+              </w:rPr>
+              <w:t>', condition: () =&gt; isClient },</w:t>
             </w:r>
           </w:p>
           <w:p>
@@ -30091,7 +30682,27 @@
                 <w:szCs w:val="24"/>
                 <w:lang w:val="en-US"/>
               </w:rPr>
-              <w:t>', href: '/cart', condition: () =&gt; isClient },</w:t>
+              <w:t xml:space="preserve">', </w:t>
+            </w:r>
+            <w:proofErr w:type="spellStart"/>
+            <w:r>
+              <w:rPr>
+                <w:rFonts w:ascii="Courier New" w:eastAsia="Calibri" w:hAnsi="Courier New" w:cs="Courier New"/>
+                <w:sz w:val="24"/>
+                <w:szCs w:val="24"/>
+                <w:lang w:val="en-US"/>
+              </w:rPr>
+              <w:t>href</w:t>
+            </w:r>
+            <w:proofErr w:type="spellEnd"/>
+            <w:r>
+              <w:rPr>
+                <w:rFonts w:ascii="Courier New" w:eastAsia="Calibri" w:hAnsi="Courier New" w:cs="Courier New"/>
+                <w:sz w:val="24"/>
+                <w:szCs w:val="24"/>
+                <w:lang w:val="en-US"/>
+              </w:rPr>
+              <w:t>: '/cart', condition: () =&gt; isClient },</w:t>
             </w:r>
           </w:p>
           <w:p>
@@ -30289,7 +30900,27 @@
                 <w:szCs w:val="24"/>
                 <w:lang w:val="en-US"/>
               </w:rPr>
-              <w:t>', href: '/account', condition: () =&gt; true },</w:t>
+              <w:t xml:space="preserve">', </w:t>
+            </w:r>
+            <w:proofErr w:type="spellStart"/>
+            <w:r>
+              <w:rPr>
+                <w:rFonts w:ascii="Courier New" w:eastAsia="Calibri" w:hAnsi="Courier New" w:cs="Courier New"/>
+                <w:sz w:val="24"/>
+                <w:szCs w:val="24"/>
+                <w:lang w:val="en-US"/>
+              </w:rPr>
+              <w:t>href</w:t>
+            </w:r>
+            <w:proofErr w:type="spellEnd"/>
+            <w:r>
+              <w:rPr>
+                <w:rFonts w:ascii="Courier New" w:eastAsia="Calibri" w:hAnsi="Courier New" w:cs="Courier New"/>
+                <w:sz w:val="24"/>
+                <w:szCs w:val="24"/>
+                <w:lang w:val="en-US"/>
+              </w:rPr>
+              <w:t>: '/account', condition: () =&gt; true },</w:t>
             </w:r>
           </w:p>
           <w:p>
@@ -30330,7 +30961,27 @@
                 <w:szCs w:val="24"/>
                 <w:lang w:val="en-US"/>
               </w:rPr>
-              <w:t>', href: '/query', condition: () =&gt; isAdmin },</w:t>
+              <w:t xml:space="preserve">', </w:t>
+            </w:r>
+            <w:proofErr w:type="spellStart"/>
+            <w:r>
+              <w:rPr>
+                <w:rFonts w:ascii="Courier New" w:eastAsia="Calibri" w:hAnsi="Courier New" w:cs="Courier New"/>
+                <w:sz w:val="24"/>
+                <w:szCs w:val="24"/>
+                <w:lang w:val="en-US"/>
+              </w:rPr>
+              <w:t>href</w:t>
+            </w:r>
+            <w:proofErr w:type="spellEnd"/>
+            <w:r>
+              <w:rPr>
+                <w:rFonts w:ascii="Courier New" w:eastAsia="Calibri" w:hAnsi="Courier New" w:cs="Courier New"/>
+                <w:sz w:val="24"/>
+                <w:szCs w:val="24"/>
+                <w:lang w:val="en-US"/>
+              </w:rPr>
+              <w:t>: '/query', condition: () =&gt; isAdmin },</w:t>
             </w:r>
           </w:p>
           <w:p>

</xml_diff>